<commit_message>
1014 and 1015 added
</commit_message>
<xml_diff>
--- a/$docs/mathmatics/power.docx
+++ b/$docs/mathmatics/power.docx
@@ -189,6 +189,62 @@
           <w:highlight w:val="yellow"/>
         </w:rPr>
         <w:t>a = abs(num)</w:t>
+      </w:r>
+    </w:p>
+    <w:p>
+      <w:pPr>
+        <w:rPr>
+          <w:rFonts w:ascii="Bookman Old Style" w:hAnsi="Bookman Old Style" w:cs="Cascadia Mono"/>
+          <w:color w:val="FF0000"/>
+          <w:sz w:val="28"/>
+          <w:szCs w:val="28"/>
+        </w:rPr>
+      </w:pPr>
+      <w:r>
+        <w:rPr>
+          <w:rFonts w:ascii="Bookman Old Style" w:hAnsi="Bookman Old Style" w:cs="Cascadia Mono"/>
+          <w:color w:val="FF0000"/>
+          <w:sz w:val="28"/>
+          <w:szCs w:val="28"/>
+        </w:rPr>
+        <w:t># root square</w:t>
+      </w:r>
+    </w:p>
+    <w:p>
+      <w:pPr>
+        <w:rPr>
+          <w:rFonts w:ascii="Cascadia Mono" w:hAnsi="Cascadia Mono" w:cs="Cascadia Mono"/>
+          <w:sz w:val="28"/>
+          <w:szCs w:val="28"/>
+          <w:highlight w:val="yellow"/>
+        </w:rPr>
+      </w:pPr>
+      <w:r>
+        <w:rPr>
+          <w:rFonts w:ascii="Cascadia Mono" w:hAnsi="Cascadia Mono" w:cs="Cascadia Mono"/>
+          <w:sz w:val="28"/>
+          <w:szCs w:val="28"/>
+          <w:highlight w:val="yellow"/>
+        </w:rPr>
+        <w:t>import math</w:t>
+      </w:r>
+    </w:p>
+    <w:p>
+      <w:pPr>
+        <w:rPr>
+          <w:rFonts w:ascii="Cascadia Mono" w:hAnsi="Cascadia Mono" w:cs="Cascadia Mono"/>
+          <w:sz w:val="28"/>
+          <w:szCs w:val="28"/>
+        </w:rPr>
+      </w:pPr>
+      <w:r>
+        <w:rPr>
+          <w:rFonts w:ascii="Cascadia Mono" w:hAnsi="Cascadia Mono" w:cs="Cascadia Mono"/>
+          <w:sz w:val="28"/>
+          <w:szCs w:val="28"/>
+          <w:highlight w:val="yellow"/>
+        </w:rPr>
+        <w:t>a = sqrt(num)</w:t>
       </w:r>
     </w:p>
     <w:sectPr>

</xml_diff>